<commit_message>
added second page for testing screenshots
</commit_message>
<xml_diff>
--- a/src/test/resources/convert/test.docx
+++ b/src/test/resources/convert/test.docx
@@ -16,6 +16,24 @@
     <w:p>
       <w:r>
         <w:t>Test</w:t>
+      </w:r>
+    </w:p>
+    <w:p>
+      <w:r>
+        <w:br w:type="page"/>
+      </w:r>
+    </w:p>
+    <w:p/>
+    <w:p>
+      <w:proofErr w:type="spellStart"/>
+      <w:r>
+        <w:t>Asdasd</w:t>
+      </w:r>
+      <w:proofErr w:type="spellEnd"/>
+    </w:p>
+    <w:p>
+      <w:r>
+        <w:t>test</w:t>
       </w:r>
     </w:p>
     <w:sectPr>

</xml_diff>